<commit_message>
Stubs for other requested sections
</commit_message>
<xml_diff>
--- a/papers/cgc_final_report/report.docx
+++ b/papers/cgc_final_report/report.docx
@@ -199,7 +199,7 @@
     </w:p>
     <w:p>
       <w:pPr>
-        <w:pStyle w:val="style20"/>
+        <w:pStyle w:val="style21"/>
         <w:pBdr/>
         <w:framePr w:h="4248" w:hAnchor="margin" w:hRule="atLeast" w:hSpace="0" w:vAnchor="margin" w:vSpace="0" w:w="8242" w:wrap="none" w:x="745" w:y="102"/>
         <w:spacing w:after="120" w:before="120"/>
@@ -663,6 +663,189 @@
         <w:t xml:space="preserve"> Research, 107 (C21).</w:t>
       </w:r>
     </w:p>
+    <w:p>
+      <w:pPr>
+        <w:pStyle w:val="style0"/>
+      </w:pPr>
+      <w:r>
+        <w:rPr>
+          <w:sz w:val="24"/>
+          <w:szCs w:val="24"/>
+          <w:rFonts w:ascii="Times New Roman" w:hAnsi="Times New Roman"/>
+        </w:rPr>
+      </w:r>
+    </w:p>
+    <w:p>
+      <w:pPr>
+        <w:pStyle w:val="style0"/>
+      </w:pPr>
+      <w:r>
+        <w:rPr>
+          <w:sz w:val="24"/>
+          <w:szCs w:val="24"/>
+          <w:rFonts w:ascii="Times New Roman" w:hAnsi="Times New Roman"/>
+        </w:rPr>
+      </w:r>
+    </w:p>
+    <w:p>
+      <w:pPr>
+        <w:pStyle w:val="style0"/>
+      </w:pPr>
+      <w:r>
+        <w:rPr>
+          <w:sz w:val="24"/>
+          <w:b/>
+          <w:szCs w:val="24"/>
+          <w:bCs/>
+          <w:rFonts w:ascii="Times New Roman" w:hAnsi="Times New Roman"/>
+        </w:rPr>
+        <w:t>List of Products and Presentations:</w:t>
+      </w:r>
+    </w:p>
+    <w:p>
+      <w:pPr>
+        <w:pStyle w:val="style0"/>
+      </w:pPr>
+      <w:r>
+        <w:rPr>
+          <w:sz w:val="24"/>
+          <w:b/>
+          <w:szCs w:val="24"/>
+          <w:bCs/>
+          <w:rFonts w:ascii="Times New Roman" w:hAnsi="Times New Roman"/>
+        </w:rPr>
+      </w:r>
+    </w:p>
+    <w:p>
+      <w:pPr>
+        <w:pStyle w:val="style0"/>
+        <w:numPr>
+          <w:ilvl w:val="0"/>
+          <w:numId w:val="1"/>
+        </w:numPr>
+      </w:pPr>
+      <w:r>
+        <w:rPr>
+          <w:sz w:val="24"/>
+          <w:b w:val="off"/>
+          <w:szCs w:val="24"/>
+          <w:bCs w:val="off"/>
+          <w:rFonts w:ascii="Times New Roman" w:hAnsi="Times New Roman"/>
+        </w:rPr>
+        <w:t>AGU poster</w:t>
+      </w:r>
+    </w:p>
+    <w:p>
+      <w:pPr>
+        <w:pStyle w:val="style0"/>
+        <w:numPr>
+          <w:ilvl w:val="0"/>
+          <w:numId w:val="1"/>
+        </w:numPr>
+      </w:pPr>
+      <w:r>
+        <w:rPr>
+          <w:sz w:val="24"/>
+          <w:b w:val="off"/>
+          <w:szCs w:val="24"/>
+          <w:bCs w:val="off"/>
+          <w:rFonts w:ascii="Times New Roman" w:hAnsi="Times New Roman"/>
+        </w:rPr>
+        <w:t>Thesis</w:t>
+      </w:r>
+    </w:p>
+    <w:p>
+      <w:pPr>
+        <w:pStyle w:val="style0"/>
+      </w:pPr>
+      <w:r>
+        <w:rPr/>
+      </w:r>
+    </w:p>
+    <w:p>
+      <w:pPr>
+        <w:pStyle w:val="style0"/>
+      </w:pPr>
+      <w:r>
+        <w:rPr>
+          <w:sz w:val="24"/>
+          <w:b/>
+          <w:szCs w:val="24"/>
+          <w:bCs/>
+          <w:rFonts w:ascii="Times New Roman" w:hAnsi="Times New Roman"/>
+        </w:rPr>
+        <w:t>GCG Grant's Role in Research:</w:t>
+      </w:r>
+    </w:p>
+    <w:p>
+      <w:pPr>
+        <w:pStyle w:val="style0"/>
+      </w:pPr>
+      <w:r>
+        <w:rPr>
+          <w:b/>
+          <w:bCs/>
+        </w:rPr>
+      </w:r>
+    </w:p>
+    <w:p>
+      <w:pPr>
+        <w:pStyle w:val="style0"/>
+      </w:pPr>
+      <w:r>
+        <w:rPr>
+          <w:smallCaps w:val="off"/>
+          <w:caps w:val="off"/>
+          <w:color w:val="000000"/>
+          <w:sz w:val="24"/>
+          <w:spacing w:val="0"/>
+          <w:i w:val="off"/>
+          <w:b w:val="off"/>
+          <w:szCs w:val="24"/>
+          <w:bCs/>
+          <w:rFonts w:ascii="Times New Roman" w:hAnsi="Times New Roman"/>
+        </w:rPr>
+        <w:t>Describe how the grant competition contributed to your research and graduate training. We also welcome general comments about this student grant program.</w:t>
+      </w:r>
+    </w:p>
+    <w:p>
+      <w:pPr>
+        <w:pStyle w:val="style0"/>
+      </w:pPr>
+      <w:r>
+        <w:rPr>
+          <w:smallCaps w:val="off"/>
+          <w:caps w:val="off"/>
+          <w:color w:val="000000"/>
+          <w:sz w:val="20"/>
+          <w:spacing w:val="0"/>
+          <w:i w:val="off"/>
+          <w:b w:val="off"/>
+          <w:bCs/>
+          <w:rFonts w:ascii="arial;sans-serif" w:hAnsi="arial;sans-serif"/>
+        </w:rPr>
+      </w:r>
+    </w:p>
+    <w:p>
+      <w:pPr>
+        <w:pStyle w:val="style0"/>
+      </w:pPr>
+      <w:r>
+        <w:rPr>
+          <w:smallCaps w:val="off"/>
+          <w:caps w:val="off"/>
+          <w:color w:val="000000"/>
+          <w:sz w:val="24"/>
+          <w:spacing w:val="0"/>
+          <w:i w:val="off"/>
+          <w:b/>
+          <w:szCs w:val="24"/>
+          <w:bCs/>
+          <w:rFonts w:ascii="Times New Roman" w:hAnsi="Times New Roman"/>
+        </w:rPr>
+        <w:t>Brief Financial Report:</w:t>
+      </w:r>
+    </w:p>
     <w:sectPr>
       <w:formProt w:val="off"/>
       <w:pgSz w:h="15840" w:w="12240"/>
@@ -673,6 +856,219 @@
     </w:sectPr>
   </w:body>
 </w:document>
+</file>
+
+<file path=word/numbering.xml><?xml version="1.0" encoding="utf-8"?>
+<w:numbering xmlns:w="http://schemas.openxmlformats.org/wordprocessingml/2006/main">
+  <w:abstractNum w:abstractNumId="1">
+    <w:lvl w:ilvl="0">
+      <w:start w:val="1"/>
+      <w:numFmt w:val="bullet"/>
+      <w:lvlJc w:val="left"/>
+      <w:lvlText w:val=""/>
+      <w:pPr>
+        <w:ind w:hanging="360" w:left="720"/>
+      </w:pPr>
+      <w:rPr>
+        <w:rFonts w:ascii="Wingdings 2" w:cs="Wingdings 2" w:hAnsi="Wingdings 2" w:hint="default"/>
+      </w:rPr>
+    </w:lvl>
+    <w:lvl w:ilvl="1">
+      <w:start w:val="1"/>
+      <w:numFmt w:val="bullet"/>
+      <w:lvlJc w:val="left"/>
+      <w:lvlText w:val="◦"/>
+      <w:pPr>
+        <w:ind w:hanging="360" w:left="1080"/>
+      </w:pPr>
+      <w:rPr>
+        <w:rFonts w:ascii="OpenSymbol" w:cs="OpenSymbol" w:hAnsi="OpenSymbol" w:hint="default"/>
+      </w:rPr>
+    </w:lvl>
+    <w:lvl w:ilvl="2">
+      <w:start w:val="1"/>
+      <w:numFmt w:val="bullet"/>
+      <w:lvlJc w:val="left"/>
+      <w:lvlText w:val="▪"/>
+      <w:pPr>
+        <w:ind w:hanging="360" w:left="1440"/>
+      </w:pPr>
+      <w:rPr>
+        <w:rFonts w:ascii="OpenSymbol" w:cs="OpenSymbol" w:hAnsi="OpenSymbol" w:hint="default"/>
+      </w:rPr>
+    </w:lvl>
+    <w:lvl w:ilvl="3">
+      <w:start w:val="1"/>
+      <w:numFmt w:val="bullet"/>
+      <w:lvlJc w:val="left"/>
+      <w:lvlText w:val=""/>
+      <w:pPr>
+        <w:ind w:hanging="360" w:left="1800"/>
+      </w:pPr>
+      <w:rPr>
+        <w:rFonts w:ascii="Wingdings 2" w:cs="Wingdings 2" w:hAnsi="Wingdings 2" w:hint="default"/>
+      </w:rPr>
+    </w:lvl>
+    <w:lvl w:ilvl="4">
+      <w:start w:val="1"/>
+      <w:numFmt w:val="bullet"/>
+      <w:lvlJc w:val="left"/>
+      <w:lvlText w:val="◦"/>
+      <w:pPr>
+        <w:ind w:hanging="360" w:left="2160"/>
+      </w:pPr>
+      <w:rPr>
+        <w:rFonts w:ascii="OpenSymbol" w:cs="OpenSymbol" w:hAnsi="OpenSymbol" w:hint="default"/>
+      </w:rPr>
+    </w:lvl>
+    <w:lvl w:ilvl="5">
+      <w:start w:val="1"/>
+      <w:numFmt w:val="bullet"/>
+      <w:lvlJc w:val="left"/>
+      <w:lvlText w:val="▪"/>
+      <w:pPr>
+        <w:ind w:hanging="360" w:left="2520"/>
+      </w:pPr>
+      <w:rPr>
+        <w:rFonts w:ascii="OpenSymbol" w:cs="OpenSymbol" w:hAnsi="OpenSymbol" w:hint="default"/>
+      </w:rPr>
+    </w:lvl>
+    <w:lvl w:ilvl="6">
+      <w:start w:val="1"/>
+      <w:numFmt w:val="bullet"/>
+      <w:lvlJc w:val="left"/>
+      <w:lvlText w:val=""/>
+      <w:pPr>
+        <w:ind w:hanging="360" w:left="2880"/>
+      </w:pPr>
+      <w:rPr>
+        <w:rFonts w:ascii="Wingdings 2" w:cs="Wingdings 2" w:hAnsi="Wingdings 2" w:hint="default"/>
+      </w:rPr>
+    </w:lvl>
+    <w:lvl w:ilvl="7">
+      <w:start w:val="1"/>
+      <w:numFmt w:val="bullet"/>
+      <w:lvlJc w:val="left"/>
+      <w:lvlText w:val="◦"/>
+      <w:pPr>
+        <w:ind w:hanging="360" w:left="3240"/>
+      </w:pPr>
+      <w:rPr>
+        <w:rFonts w:ascii="OpenSymbol" w:cs="OpenSymbol" w:hAnsi="OpenSymbol" w:hint="default"/>
+      </w:rPr>
+    </w:lvl>
+    <w:lvl w:ilvl="8">
+      <w:start w:val="1"/>
+      <w:numFmt w:val="bullet"/>
+      <w:lvlJc w:val="left"/>
+      <w:lvlText w:val="▪"/>
+      <w:pPr>
+        <w:ind w:hanging="360" w:left="3600"/>
+      </w:pPr>
+      <w:rPr>
+        <w:rFonts w:ascii="OpenSymbol" w:cs="OpenSymbol" w:hAnsi="OpenSymbol" w:hint="default"/>
+      </w:rPr>
+    </w:lvl>
+  </w:abstractNum>
+  <w:abstractNum w:abstractNumId="2">
+    <w:lvl w:ilvl="0">
+      <w:start w:val="1"/>
+      <w:numFmt w:val="none"/>
+      <w:lvlJc w:val="left"/>
+      <w:suff w:val="nothing"/>
+      <w:lvlText w:val=""/>
+      <w:pPr>
+        <w:ind w:hanging="432" w:left="432"/>
+      </w:pPr>
+    </w:lvl>
+    <w:lvl w:ilvl="1">
+      <w:start w:val="1"/>
+      <w:numFmt w:val="none"/>
+      <w:lvlJc w:val="left"/>
+      <w:suff w:val="nothing"/>
+      <w:lvlText w:val=""/>
+      <w:pPr>
+        <w:ind w:hanging="576" w:left="576"/>
+      </w:pPr>
+    </w:lvl>
+    <w:lvl w:ilvl="2">
+      <w:start w:val="1"/>
+      <w:numFmt w:val="none"/>
+      <w:lvlJc w:val="left"/>
+      <w:suff w:val="nothing"/>
+      <w:lvlText w:val=""/>
+      <w:pPr>
+        <w:ind w:hanging="720" w:left="720"/>
+      </w:pPr>
+    </w:lvl>
+    <w:lvl w:ilvl="3">
+      <w:start w:val="1"/>
+      <w:numFmt w:val="none"/>
+      <w:lvlJc w:val="left"/>
+      <w:suff w:val="nothing"/>
+      <w:lvlText w:val=""/>
+      <w:pPr>
+        <w:ind w:hanging="864" w:left="864"/>
+      </w:pPr>
+    </w:lvl>
+    <w:lvl w:ilvl="4">
+      <w:start w:val="1"/>
+      <w:numFmt w:val="none"/>
+      <w:lvlJc w:val="left"/>
+      <w:suff w:val="nothing"/>
+      <w:lvlText w:val=""/>
+      <w:pPr>
+        <w:ind w:hanging="1008" w:left="1008"/>
+      </w:pPr>
+    </w:lvl>
+    <w:lvl w:ilvl="5">
+      <w:start w:val="1"/>
+      <w:numFmt w:val="none"/>
+      <w:lvlJc w:val="left"/>
+      <w:suff w:val="nothing"/>
+      <w:lvlText w:val=""/>
+      <w:pPr>
+        <w:ind w:hanging="1152" w:left="1152"/>
+      </w:pPr>
+    </w:lvl>
+    <w:lvl w:ilvl="6">
+      <w:start w:val="1"/>
+      <w:numFmt w:val="none"/>
+      <w:lvlJc w:val="left"/>
+      <w:suff w:val="nothing"/>
+      <w:lvlText w:val=""/>
+      <w:pPr>
+        <w:ind w:hanging="1296" w:left="1296"/>
+      </w:pPr>
+    </w:lvl>
+    <w:lvl w:ilvl="7">
+      <w:start w:val="1"/>
+      <w:numFmt w:val="none"/>
+      <w:lvlJc w:val="left"/>
+      <w:suff w:val="nothing"/>
+      <w:lvlText w:val=""/>
+      <w:pPr>
+        <w:ind w:hanging="1440" w:left="1440"/>
+      </w:pPr>
+    </w:lvl>
+    <w:lvl w:ilvl="8">
+      <w:start w:val="1"/>
+      <w:numFmt w:val="none"/>
+      <w:lvlJc w:val="left"/>
+      <w:suff w:val="nothing"/>
+      <w:lvlText w:val=""/>
+      <w:pPr>
+        <w:ind w:hanging="1584" w:left="1584"/>
+      </w:pPr>
+    </w:lvl>
+  </w:abstractNum>
+  <w:num w:numId="1">
+    <w:abstractNumId w:val="1"/>
+  </w:num>
+  <w:num w:numId="2">
+    <w:abstractNumId w:val="2"/>
+  </w:num>
+</w:numbering>
 </file>
 
 <file path=word/styles.xml><?xml version="1.0" encoding="utf-8"?>
@@ -695,10 +1091,17 @@
       <w:lang w:bidi="hi-IN" w:eastAsia="zh-CN" w:val="en-US"/>
     </w:rPr>
   </w:style>
-  <w:style w:styleId="style15" w:type="paragraph">
+  <w:style w:styleId="style15" w:type="character">
+    <w:name w:val="Bullets"/>
+    <w:next w:val="style15"/>
+    <w:rPr>
+      <w:rFonts w:ascii="OpenSymbol" w:cs="OpenSymbol" w:eastAsia="OpenSymbol" w:hAnsi="OpenSymbol"/>
+    </w:rPr>
+  </w:style>
+  <w:style w:styleId="style16" w:type="paragraph">
     <w:name w:val="Heading"/>
     <w:basedOn w:val="style0"/>
-    <w:next w:val="style16"/>
+    <w:next w:val="style17"/>
     <w:pPr>
       <w:keepNext/>
       <w:spacing w:after="120" w:before="240"/>
@@ -709,28 +1112,28 @@
       <w:rFonts w:ascii="Arial" w:cs="Lohit Hindi" w:eastAsia="Droid Sans Fallback" w:hAnsi="Arial"/>
     </w:rPr>
   </w:style>
-  <w:style w:styleId="style16" w:type="paragraph">
+  <w:style w:styleId="style17" w:type="paragraph">
     <w:name w:val="Text body"/>
     <w:basedOn w:val="style0"/>
-    <w:next w:val="style16"/>
+    <w:next w:val="style17"/>
     <w:pPr>
       <w:spacing w:after="120" w:before="0"/>
     </w:pPr>
     <w:rPr/>
   </w:style>
-  <w:style w:styleId="style17" w:type="paragraph">
+  <w:style w:styleId="style18" w:type="paragraph">
     <w:name w:val="List"/>
-    <w:basedOn w:val="style16"/>
-    <w:next w:val="style17"/>
+    <w:basedOn w:val="style17"/>
+    <w:next w:val="style18"/>
     <w:pPr/>
     <w:rPr>
       <w:rFonts w:cs="Lohit Hindi"/>
     </w:rPr>
   </w:style>
-  <w:style w:styleId="style18" w:type="paragraph">
+  <w:style w:styleId="style19" w:type="paragraph">
     <w:name w:val="Caption"/>
     <w:basedOn w:val="style0"/>
-    <w:next w:val="style18"/>
+    <w:next w:val="style19"/>
     <w:pPr>
       <w:suppressLineNumbers/>
       <w:spacing w:after="120" w:before="120"/>
@@ -743,10 +1146,10 @@
       <w:rFonts w:cs="Lohit Hindi"/>
     </w:rPr>
   </w:style>
-  <w:style w:styleId="style19" w:type="paragraph">
+  <w:style w:styleId="style20" w:type="paragraph">
     <w:name w:val="Index"/>
     <w:basedOn w:val="style0"/>
-    <w:next w:val="style19"/>
+    <w:next w:val="style20"/>
     <w:pPr>
       <w:suppressLineNumbers/>
     </w:pPr>
@@ -754,10 +1157,10 @@
       <w:rFonts w:cs="Lohit Hindi"/>
     </w:rPr>
   </w:style>
-  <w:style w:styleId="style20" w:type="paragraph">
+  <w:style w:styleId="style21" w:type="paragraph">
     <w:name w:val="Figure"/>
-    <w:basedOn w:val="style18"/>
-    <w:next w:val="style20"/>
+    <w:basedOn w:val="style19"/>
+    <w:next w:val="style21"/>
     <w:pPr/>
     <w:rPr/>
   </w:style>

</xml_diff>

<commit_message>
biblio action in report now
</commit_message>
<xml_diff>
--- a/papers/cgc_final_report/report.docx
+++ b/papers/cgc_final_report/report.docx
@@ -429,6 +429,10 @@
     <w:p>
       <w:pPr>
         <w:pStyle w:val="style0"/>
+        <w:tabs>
+          <w:tab w:leader="none" w:pos="720" w:val="left"/>
+        </w:tabs>
+        <w:ind w:hanging="705" w:left="720" w:right="0"/>
       </w:pPr>
       <w:r>
         <w:rPr>
@@ -479,18 +483,26 @@
     <w:p>
       <w:pPr>
         <w:pStyle w:val="style0"/>
-      </w:pPr>
-      <w:r>
-        <w:rPr>
-          <w:sz w:val="24"/>
-          <w:szCs w:val="24"/>
-          <w:rFonts w:ascii="Times New Roman" w:hAnsi="Times New Roman"/>
-        </w:rPr>
-      </w:r>
-    </w:p>
-    <w:p>
-      <w:pPr>
-        <w:pStyle w:val="style0"/>
+        <w:tabs>
+          <w:tab w:leader="none" w:pos="720" w:val="left"/>
+        </w:tabs>
+        <w:ind w:hanging="705" w:left="720" w:right="0"/>
+      </w:pPr>
+      <w:r>
+        <w:rPr>
+          <w:sz w:val="24"/>
+          <w:szCs w:val="24"/>
+          <w:rFonts w:ascii="Times New Roman" w:hAnsi="Times New Roman"/>
+        </w:rPr>
+      </w:r>
+    </w:p>
+    <w:p>
+      <w:pPr>
+        <w:pStyle w:val="style0"/>
+        <w:tabs>
+          <w:tab w:leader="none" w:pos="720" w:val="left"/>
+        </w:tabs>
+        <w:ind w:hanging="705" w:left="720" w:right="0"/>
       </w:pPr>
       <w:r>
         <w:rPr>
@@ -541,18 +553,26 @@
     <w:p>
       <w:pPr>
         <w:pStyle w:val="style0"/>
-      </w:pPr>
-      <w:r>
-        <w:rPr>
-          <w:sz w:val="24"/>
-          <w:szCs w:val="24"/>
-          <w:rFonts w:ascii="Times New Roman" w:hAnsi="Times New Roman"/>
-        </w:rPr>
-      </w:r>
-    </w:p>
-    <w:p>
-      <w:pPr>
-        <w:pStyle w:val="style0"/>
+        <w:tabs>
+          <w:tab w:leader="none" w:pos="720" w:val="left"/>
+        </w:tabs>
+        <w:ind w:hanging="705" w:left="720" w:right="0"/>
+      </w:pPr>
+      <w:r>
+        <w:rPr>
+          <w:sz w:val="24"/>
+          <w:szCs w:val="24"/>
+          <w:rFonts w:ascii="Times New Roman" w:hAnsi="Times New Roman"/>
+        </w:rPr>
+      </w:r>
+    </w:p>
+    <w:p>
+      <w:pPr>
+        <w:pStyle w:val="style0"/>
+        <w:tabs>
+          <w:tab w:leader="none" w:pos="720" w:val="left"/>
+        </w:tabs>
+        <w:ind w:hanging="705" w:left="720" w:right="0"/>
       </w:pPr>
       <w:r>
         <w:rPr>
@@ -603,18 +623,26 @@
     <w:p>
       <w:pPr>
         <w:pStyle w:val="style0"/>
-      </w:pPr>
-      <w:r>
-        <w:rPr>
-          <w:sz w:val="24"/>
-          <w:szCs w:val="24"/>
-          <w:rFonts w:ascii="Times New Roman" w:hAnsi="Times New Roman"/>
-        </w:rPr>
-      </w:r>
-    </w:p>
-    <w:p>
-      <w:pPr>
-        <w:pStyle w:val="style0"/>
+        <w:tabs>
+          <w:tab w:leader="none" w:pos="720" w:val="left"/>
+        </w:tabs>
+        <w:ind w:hanging="705" w:left="720" w:right="0"/>
+      </w:pPr>
+      <w:r>
+        <w:rPr>
+          <w:sz w:val="24"/>
+          <w:szCs w:val="24"/>
+          <w:rFonts w:ascii="Times New Roman" w:hAnsi="Times New Roman"/>
+        </w:rPr>
+      </w:r>
+    </w:p>
+    <w:p>
+      <w:pPr>
+        <w:pStyle w:val="style0"/>
+        <w:tabs>
+          <w:tab w:leader="none" w:pos="720" w:val="left"/>
+        </w:tabs>
+        <w:ind w:hanging="705" w:left="720" w:right="0"/>
       </w:pPr>
       <w:r>
         <w:rPr>
@@ -699,7 +727,172 @@
           <w:bCs/>
           <w:rFonts w:ascii="Times New Roman" w:hAnsi="Times New Roman"/>
         </w:rPr>
-        <w:t>List of Products and Presentations:</w:t>
+        <w:t>Resulting Products and Presentations:</w:t>
+      </w:r>
+    </w:p>
+    <w:p>
+      <w:pPr>
+        <w:pStyle w:val="style0"/>
+      </w:pPr>
+      <w:r>
+        <w:rPr/>
+      </w:r>
+    </w:p>
+    <w:p>
+      <w:pPr>
+        <w:pStyle w:val="style0"/>
+        <w:tabs>
+          <w:tab w:leader="none" w:pos="735" w:val="left"/>
+        </w:tabs>
+        <w:ind w:hanging="720" w:left="735" w:right="0"/>
+      </w:pPr>
+      <w:r>
+        <w:rPr>
+          <w:sz w:val="24"/>
+          <w:b w:val="off"/>
+          <w:szCs w:val="24"/>
+          <w:bCs w:val="off"/>
+          <w:rFonts w:ascii="Times New Roman" w:hAnsi="Times New Roman"/>
+        </w:rPr>
+        <w:t>[</w:t>
+      </w:r>
+      <w:r>
+        <w:rPr>
+          <w:sz w:val="24"/>
+          <w:i/>
+          <w:b w:val="off"/>
+          <w:szCs w:val="24"/>
+          <w:iCs/>
+          <w:bCs w:val="off"/>
+          <w:rFonts w:ascii="Times New Roman" w:hAnsi="Times New Roman"/>
+        </w:rPr>
+        <w:t>Holbrook (2010)</w:t>
+      </w:r>
+      <w:r>
+        <w:rPr>
+          <w:sz w:val="24"/>
+          <w:b w:val="off"/>
+          <w:szCs w:val="24"/>
+          <w:bCs w:val="off"/>
+          <w:rFonts w:ascii="Times New Roman" w:hAnsi="Times New Roman"/>
+        </w:rPr>
+        <w:t xml:space="preserve">] Holbrook, J. (2010), </w:t>
+      </w:r>
+      <w:r>
+        <w:rPr>
+          <w:sz w:val="24"/>
+          <w:i/>
+          <w:b w:val="off"/>
+          <w:szCs w:val="24"/>
+          <w:iCs/>
+          <w:bCs w:val="off"/>
+          <w:rFonts w:ascii="Times New Roman" w:hAnsi="Times New Roman"/>
+        </w:rPr>
+        <w:t>Determination of Anisotropic Thermal</w:t>
+        <w:t xml:space="preserve"> Conductivity with Thermal Needle Probe Measurements</w:t>
+      </w:r>
+      <w:r>
+        <w:rPr>
+          <w:sz w:val="24"/>
+          <w:b w:val="off"/>
+          <w:szCs w:val="24"/>
+          <w:bCs w:val="off"/>
+          <w:rFonts w:ascii="Times New Roman" w:hAnsi="Times New Roman"/>
+        </w:rPr>
+        <w:t>, in AGU Fall 2010</w:t>
+        <w:t xml:space="preserve"> Posters.</w:t>
+      </w:r>
+    </w:p>
+    <w:p>
+      <w:pPr>
+        <w:pStyle w:val="style0"/>
+        <w:tabs>
+          <w:tab w:leader="none" w:pos="735" w:val="left"/>
+        </w:tabs>
+        <w:ind w:hanging="720" w:left="735" w:right="0"/>
+      </w:pPr>
+      <w:r>
+        <w:rPr/>
+      </w:r>
+    </w:p>
+    <w:p>
+      <w:pPr>
+        <w:pStyle w:val="style0"/>
+        <w:tabs>
+          <w:tab w:leader="none" w:pos="735" w:val="left"/>
+        </w:tabs>
+        <w:ind w:hanging="720" w:left="735" w:right="0"/>
+      </w:pPr>
+      <w:r>
+        <w:rPr>
+          <w:sz w:val="24"/>
+          <w:b w:val="off"/>
+          <w:szCs w:val="24"/>
+          <w:bCs w:val="off"/>
+          <w:rFonts w:ascii="Times New Roman" w:hAnsi="Times New Roman"/>
+        </w:rPr>
+        <w:t>[</w:t>
+      </w:r>
+      <w:r>
+        <w:rPr>
+          <w:sz w:val="24"/>
+          <w:i/>
+          <w:b w:val="off"/>
+          <w:szCs w:val="24"/>
+          <w:iCs/>
+          <w:bCs w:val="off"/>
+          <w:rFonts w:ascii="Times New Roman" w:hAnsi="Times New Roman"/>
+        </w:rPr>
+        <w:t>Holbrook (2011)</w:t>
+      </w:r>
+      <w:r>
+        <w:rPr>
+          <w:sz w:val="24"/>
+          <w:b w:val="off"/>
+          <w:szCs w:val="24"/>
+          <w:bCs w:val="off"/>
+          <w:rFonts w:ascii="Times New Roman" w:hAnsi="Times New Roman"/>
+        </w:rPr>
+        <w:t xml:space="preserve">] Holbrook, J. (2011), </w:t>
+      </w:r>
+      <w:r>
+        <w:rPr>
+          <w:sz w:val="24"/>
+          <w:i/>
+          <w:b w:val="off"/>
+          <w:szCs w:val="24"/>
+          <w:iCs/>
+          <w:bCs w:val="off"/>
+          <w:rFonts w:ascii="Times New Roman" w:hAnsi="Times New Roman"/>
+        </w:rPr>
+        <w:t>The Measurement of Anisotropic Thermal Conductivity in Snow with Needle Probes</w:t>
+      </w:r>
+      <w:r>
+        <w:rPr>
+          <w:sz w:val="24"/>
+          <w:b w:val="off"/>
+          <w:szCs w:val="24"/>
+          <w:bCs w:val="off"/>
+          <w:rFonts w:ascii="Times New Roman" w:hAnsi="Times New Roman"/>
+        </w:rPr>
+        <w:t>, Master’s thesis, University of</w:t>
+        <w:t xml:space="preserve"> Alaska Fairbanks</w:t>
+      </w:r>
+    </w:p>
+    <w:p>
+      <w:pPr>
+        <w:pStyle w:val="style0"/>
+      </w:pPr>
+      <w:r>
+        <w:rPr/>
+      </w:r>
+    </w:p>
+    <w:p>
+      <w:pPr>
+        <w:pStyle w:val="style0"/>
+      </w:pPr>
+      <w:r>
+        <w:rPr/>
       </w:r>
     </w:p>
     <w:p>
@@ -714,67 +907,7 @@
           <w:bCs/>
           <w:rFonts w:ascii="Times New Roman" w:hAnsi="Times New Roman"/>
         </w:rPr>
-      </w:r>
-    </w:p>
-    <w:p>
-      <w:pPr>
-        <w:pStyle w:val="style0"/>
-        <w:numPr>
-          <w:ilvl w:val="0"/>
-          <w:numId w:val="1"/>
-        </w:numPr>
-      </w:pPr>
-      <w:r>
-        <w:rPr>
-          <w:sz w:val="24"/>
-          <w:b w:val="off"/>
-          <w:szCs w:val="24"/>
-          <w:bCs w:val="off"/>
-          <w:rFonts w:ascii="Times New Roman" w:hAnsi="Times New Roman"/>
-        </w:rPr>
-        <w:t>AGU poster</w:t>
-      </w:r>
-    </w:p>
-    <w:p>
-      <w:pPr>
-        <w:pStyle w:val="style0"/>
-        <w:numPr>
-          <w:ilvl w:val="0"/>
-          <w:numId w:val="1"/>
-        </w:numPr>
-      </w:pPr>
-      <w:r>
-        <w:rPr>
-          <w:sz w:val="24"/>
-          <w:b w:val="off"/>
-          <w:szCs w:val="24"/>
-          <w:bCs w:val="off"/>
-          <w:rFonts w:ascii="Times New Roman" w:hAnsi="Times New Roman"/>
-        </w:rPr>
-        <w:t>Thesis</w:t>
-      </w:r>
-    </w:p>
-    <w:p>
-      <w:pPr>
-        <w:pStyle w:val="style0"/>
-      </w:pPr>
-      <w:r>
-        <w:rPr/>
-      </w:r>
-    </w:p>
-    <w:p>
-      <w:pPr>
-        <w:pStyle w:val="style0"/>
-      </w:pPr>
-      <w:r>
-        <w:rPr>
-          <w:sz w:val="24"/>
-          <w:b/>
-          <w:szCs w:val="24"/>
-          <w:bCs/>
-          <w:rFonts w:ascii="Times New Roman" w:hAnsi="Times New Roman"/>
-        </w:rPr>
-        <w:t>GCG Grant's Role in Research:</w:t>
+        <w:t>The Role of the CGC Grant in This Research:</w:t>
       </w:r>
     </w:p>
     <w:p>
@@ -856,219 +989,6 @@
     </w:sectPr>
   </w:body>
 </w:document>
-</file>
-
-<file path=word/numbering.xml><?xml version="1.0" encoding="utf-8"?>
-<w:numbering xmlns:w="http://schemas.openxmlformats.org/wordprocessingml/2006/main">
-  <w:abstractNum w:abstractNumId="1">
-    <w:lvl w:ilvl="0">
-      <w:start w:val="1"/>
-      <w:numFmt w:val="bullet"/>
-      <w:lvlJc w:val="left"/>
-      <w:lvlText w:val=""/>
-      <w:pPr>
-        <w:ind w:hanging="360" w:left="720"/>
-      </w:pPr>
-      <w:rPr>
-        <w:rFonts w:ascii="Wingdings 2" w:cs="Wingdings 2" w:hAnsi="Wingdings 2" w:hint="default"/>
-      </w:rPr>
-    </w:lvl>
-    <w:lvl w:ilvl="1">
-      <w:start w:val="1"/>
-      <w:numFmt w:val="bullet"/>
-      <w:lvlJc w:val="left"/>
-      <w:lvlText w:val="◦"/>
-      <w:pPr>
-        <w:ind w:hanging="360" w:left="1080"/>
-      </w:pPr>
-      <w:rPr>
-        <w:rFonts w:ascii="OpenSymbol" w:cs="OpenSymbol" w:hAnsi="OpenSymbol" w:hint="default"/>
-      </w:rPr>
-    </w:lvl>
-    <w:lvl w:ilvl="2">
-      <w:start w:val="1"/>
-      <w:numFmt w:val="bullet"/>
-      <w:lvlJc w:val="left"/>
-      <w:lvlText w:val="▪"/>
-      <w:pPr>
-        <w:ind w:hanging="360" w:left="1440"/>
-      </w:pPr>
-      <w:rPr>
-        <w:rFonts w:ascii="OpenSymbol" w:cs="OpenSymbol" w:hAnsi="OpenSymbol" w:hint="default"/>
-      </w:rPr>
-    </w:lvl>
-    <w:lvl w:ilvl="3">
-      <w:start w:val="1"/>
-      <w:numFmt w:val="bullet"/>
-      <w:lvlJc w:val="left"/>
-      <w:lvlText w:val=""/>
-      <w:pPr>
-        <w:ind w:hanging="360" w:left="1800"/>
-      </w:pPr>
-      <w:rPr>
-        <w:rFonts w:ascii="Wingdings 2" w:cs="Wingdings 2" w:hAnsi="Wingdings 2" w:hint="default"/>
-      </w:rPr>
-    </w:lvl>
-    <w:lvl w:ilvl="4">
-      <w:start w:val="1"/>
-      <w:numFmt w:val="bullet"/>
-      <w:lvlJc w:val="left"/>
-      <w:lvlText w:val="◦"/>
-      <w:pPr>
-        <w:ind w:hanging="360" w:left="2160"/>
-      </w:pPr>
-      <w:rPr>
-        <w:rFonts w:ascii="OpenSymbol" w:cs="OpenSymbol" w:hAnsi="OpenSymbol" w:hint="default"/>
-      </w:rPr>
-    </w:lvl>
-    <w:lvl w:ilvl="5">
-      <w:start w:val="1"/>
-      <w:numFmt w:val="bullet"/>
-      <w:lvlJc w:val="left"/>
-      <w:lvlText w:val="▪"/>
-      <w:pPr>
-        <w:ind w:hanging="360" w:left="2520"/>
-      </w:pPr>
-      <w:rPr>
-        <w:rFonts w:ascii="OpenSymbol" w:cs="OpenSymbol" w:hAnsi="OpenSymbol" w:hint="default"/>
-      </w:rPr>
-    </w:lvl>
-    <w:lvl w:ilvl="6">
-      <w:start w:val="1"/>
-      <w:numFmt w:val="bullet"/>
-      <w:lvlJc w:val="left"/>
-      <w:lvlText w:val=""/>
-      <w:pPr>
-        <w:ind w:hanging="360" w:left="2880"/>
-      </w:pPr>
-      <w:rPr>
-        <w:rFonts w:ascii="Wingdings 2" w:cs="Wingdings 2" w:hAnsi="Wingdings 2" w:hint="default"/>
-      </w:rPr>
-    </w:lvl>
-    <w:lvl w:ilvl="7">
-      <w:start w:val="1"/>
-      <w:numFmt w:val="bullet"/>
-      <w:lvlJc w:val="left"/>
-      <w:lvlText w:val="◦"/>
-      <w:pPr>
-        <w:ind w:hanging="360" w:left="3240"/>
-      </w:pPr>
-      <w:rPr>
-        <w:rFonts w:ascii="OpenSymbol" w:cs="OpenSymbol" w:hAnsi="OpenSymbol" w:hint="default"/>
-      </w:rPr>
-    </w:lvl>
-    <w:lvl w:ilvl="8">
-      <w:start w:val="1"/>
-      <w:numFmt w:val="bullet"/>
-      <w:lvlJc w:val="left"/>
-      <w:lvlText w:val="▪"/>
-      <w:pPr>
-        <w:ind w:hanging="360" w:left="3600"/>
-      </w:pPr>
-      <w:rPr>
-        <w:rFonts w:ascii="OpenSymbol" w:cs="OpenSymbol" w:hAnsi="OpenSymbol" w:hint="default"/>
-      </w:rPr>
-    </w:lvl>
-  </w:abstractNum>
-  <w:abstractNum w:abstractNumId="2">
-    <w:lvl w:ilvl="0">
-      <w:start w:val="1"/>
-      <w:numFmt w:val="none"/>
-      <w:lvlJc w:val="left"/>
-      <w:suff w:val="nothing"/>
-      <w:lvlText w:val=""/>
-      <w:pPr>
-        <w:ind w:hanging="432" w:left="432"/>
-      </w:pPr>
-    </w:lvl>
-    <w:lvl w:ilvl="1">
-      <w:start w:val="1"/>
-      <w:numFmt w:val="none"/>
-      <w:lvlJc w:val="left"/>
-      <w:suff w:val="nothing"/>
-      <w:lvlText w:val=""/>
-      <w:pPr>
-        <w:ind w:hanging="576" w:left="576"/>
-      </w:pPr>
-    </w:lvl>
-    <w:lvl w:ilvl="2">
-      <w:start w:val="1"/>
-      <w:numFmt w:val="none"/>
-      <w:lvlJc w:val="left"/>
-      <w:suff w:val="nothing"/>
-      <w:lvlText w:val=""/>
-      <w:pPr>
-        <w:ind w:hanging="720" w:left="720"/>
-      </w:pPr>
-    </w:lvl>
-    <w:lvl w:ilvl="3">
-      <w:start w:val="1"/>
-      <w:numFmt w:val="none"/>
-      <w:lvlJc w:val="left"/>
-      <w:suff w:val="nothing"/>
-      <w:lvlText w:val=""/>
-      <w:pPr>
-        <w:ind w:hanging="864" w:left="864"/>
-      </w:pPr>
-    </w:lvl>
-    <w:lvl w:ilvl="4">
-      <w:start w:val="1"/>
-      <w:numFmt w:val="none"/>
-      <w:lvlJc w:val="left"/>
-      <w:suff w:val="nothing"/>
-      <w:lvlText w:val=""/>
-      <w:pPr>
-        <w:ind w:hanging="1008" w:left="1008"/>
-      </w:pPr>
-    </w:lvl>
-    <w:lvl w:ilvl="5">
-      <w:start w:val="1"/>
-      <w:numFmt w:val="none"/>
-      <w:lvlJc w:val="left"/>
-      <w:suff w:val="nothing"/>
-      <w:lvlText w:val=""/>
-      <w:pPr>
-        <w:ind w:hanging="1152" w:left="1152"/>
-      </w:pPr>
-    </w:lvl>
-    <w:lvl w:ilvl="6">
-      <w:start w:val="1"/>
-      <w:numFmt w:val="none"/>
-      <w:lvlJc w:val="left"/>
-      <w:suff w:val="nothing"/>
-      <w:lvlText w:val=""/>
-      <w:pPr>
-        <w:ind w:hanging="1296" w:left="1296"/>
-      </w:pPr>
-    </w:lvl>
-    <w:lvl w:ilvl="7">
-      <w:start w:val="1"/>
-      <w:numFmt w:val="none"/>
-      <w:lvlJc w:val="left"/>
-      <w:suff w:val="nothing"/>
-      <w:lvlText w:val=""/>
-      <w:pPr>
-        <w:ind w:hanging="1440" w:left="1440"/>
-      </w:pPr>
-    </w:lvl>
-    <w:lvl w:ilvl="8">
-      <w:start w:val="1"/>
-      <w:numFmt w:val="none"/>
-      <w:lvlJc w:val="left"/>
-      <w:suff w:val="nothing"/>
-      <w:lvlText w:val=""/>
-      <w:pPr>
-        <w:ind w:hanging="1584" w:left="1584"/>
-      </w:pPr>
-    </w:lvl>
-  </w:abstractNum>
-  <w:num w:numId="1">
-    <w:abstractNumId w:val="1"/>
-  </w:num>
-  <w:num w:numId="2">
-    <w:abstractNumId w:val="2"/>
-  </w:num>
-</w:numbering>
 </file>
 
 <file path=word/styles.xml><?xml version="1.0" encoding="utf-8"?>

</xml_diff>

<commit_message>
Final report.docx, with some of Dr. P's changes
</commit_message>
<xml_diff>
--- a/papers/cgc_final_report/report.docx
+++ b/papers/cgc_final_report/report.docx
@@ -93,7 +93,13 @@
         <w:t>, as shown in Figure 1</w:t>
       </w:r>
       <w:r>
-        <w:t xml:space="preserve">. Additionally, snowpack itself may store and release </w:t>
+        <w:t>. Additionally, snowpack itself may store and release</w:t>
+      </w:r>
+      <w:r>
+        <w:t xml:space="preserve"> latent</w:t>
+      </w:r>
+      <w:r>
+        <w:t xml:space="preserve"> </w:t>
       </w:r>
       <w:r>
         <w:t>heat</w:t>
@@ -146,7 +152,21 @@
                       <w:rFonts w:eastAsiaTheme="minorEastAsia" w:cs="Times New Roman"/>
                       <w:lang w:eastAsia="en-US" w:bidi="ar-SA"/>
                     </w:rPr>
-                    <w:t>Arctic and Sub-Arctic climate is affected largely by heat transfer between the</w:t>
+                    <w:t>Arctic and Sub-Arctic climate</w:t>
+                  </w:r>
+                  <w:r>
+                    <w:rPr>
+                      <w:rFonts w:eastAsiaTheme="minorEastAsia" w:cs="Times New Roman"/>
+                      <w:lang w:eastAsia="en-US" w:bidi="ar-SA"/>
+                    </w:rPr>
+                    <w:t>s are</w:t>
+                  </w:r>
+                  <w:r>
+                    <w:rPr>
+                      <w:rFonts w:eastAsiaTheme="minorEastAsia" w:cs="Times New Roman"/>
+                      <w:lang w:eastAsia="en-US" w:bidi="ar-SA"/>
+                    </w:rPr>
+                    <w:t xml:space="preserve"> affected largely by heat transfer between the</w:t>
                   </w:r>
                   <w:r>
                     <w:rPr>
@@ -437,7 +457,13 @@
         <w:t xml:space="preserve"> and Jaeger (1959)</w:t>
       </w:r>
       <w:r>
-        <w:t xml:space="preserve">] The finite element solutions are based on a 3D geometry that models edge effects; </w:t>
+        <w:t xml:space="preserve">] The finite element solutions are based on a 3D geometry that </w:t>
+      </w:r>
+      <w:r>
+        <w:t xml:space="preserve">includes </w:t>
+      </w:r>
+      <w:r>
+        <w:t xml:space="preserve">edge effects; </w:t>
       </w:r>
       <w:r>
         <w:t>however</w:t>
@@ -466,7 +492,13 @@
         <w:t>conductivities</w:t>
       </w:r>
       <w:r>
-        <w:t xml:space="preserve">, while the numerical model predicts a higher thermal conductivity (on the order of 10%) than expected. This is believed to be due to the coarseness of the model mesh, based on the results of a small convergence study with the analytical </w:t>
+        <w:t>, while the numerical model predicts a higher thermal conductivity (on the order of 10%) than expected. This is believed to be due to the coarseness of the model mesh, based on the results of a</w:t>
+      </w:r>
+      <w:r>
+        <w:t>n initial</w:t>
+      </w:r>
+      <w:r>
+        <w:t xml:space="preserve"> convergence study with the analytical </w:t>
       </w:r>
       <w:r>
         <w:lastRenderedPageBreak/>
@@ -476,10 +508,10 @@
         <w:t>ti</w:t>
       </w:r>
       <w:r>
-        <w:t>es on the order of magnitude required to explain this discrepancy. On the other hand, the analytically-derived model predicts the effective thermal conductivity to be a much stronger function of needle orientation than the numerical model for a given anisotropy. This is believed to be due to the modeling of edge effects in the finite element model. T</w:t>
-      </w:r>
-      <w:r>
-        <w:t xml:space="preserve">he differences in trends between the models may be seen in Figure </w:t>
+        <w:t>es on the order of magnitude required to explain this discrepancy. On the other hand, the analytically-derived model predicts the effective thermal conductivity to be a much stronger function of needle orientation than the numerical model for a given anisotropy. This is believed to be due to the edge effects in the finite element model. T</w:t>
+      </w:r>
+      <w:r>
+        <w:t xml:space="preserve">he difference in trends between the models may be seen in Figure </w:t>
       </w:r>
       <w:r>
         <w:t>2</w:t>
@@ -490,17 +522,47 @@
     </w:p>
     <w:p>
       <w:r>
-        <w:t>Additionally, preliminary measurements of both anisotropic salt/sugar layered samples and of snow were taken. The anisotropic salt/sugar samples were layered in roughly one inch thick layers at varying orientations relative to the needle, while the snow measurements were taken with the needle at varying orientations relative to the snowpack's horizontal plane.</w:t>
-      </w:r>
-    </w:p>
-    <w:p>
-      <w:r>
-        <w:t>Unfortunately, real-world needle probe measurements are vulnerable to a relatively high level of variability in measurement as compared to the expected trends that would be seen in measurements as a function of needle orientation (for either model). This, combined with a disappointingly low number of successful measurements, meant that the null hypothesis could not be rejected in either set of measurements. However, the initial results of the snow measurements appeared to be promising.</w:t>
-      </w:r>
-    </w:p>
-    <w:p>
-      <w:r>
-        <w:t>Both models and measurements suggest that detecting anisotropy in such materials is possible, though made difficult by variability between measurements and the requirement of multiple measurements at various angles. Further measurements will be required in order to develop a statistically sound sample set, and further modeling will be required in order to establish a sufficiently accurate model.</w:t>
+        <w:t xml:space="preserve">Additionally, </w:t>
+      </w:r>
+      <w:r>
+        <w:t>laboratory experiments were conducted. P</w:t>
+      </w:r>
+      <w:r>
+        <w:t>reliminary measurements of both anisotropic salt/sugar layered samples and of snow were taken. The anisotropic salt/sugar samples were layered in roughly one inch thick layers at varying orientations relative to the needle, while the snow measurements were taken with the needle at varying orientations relative to the snowpack's horizontal plane.</w:t>
+      </w:r>
+    </w:p>
+    <w:p>
+      <w:r>
+        <w:t xml:space="preserve">Unfortunately, real needle probe measurements are vulnerable to a relatively high level of variability in </w:t>
+      </w:r>
+      <w:r>
+        <w:t xml:space="preserve">results </w:t>
+      </w:r>
+      <w:r>
+        <w:t xml:space="preserve">as compared to the expected trends that would be seen in </w:t>
+      </w:r>
+      <w:r>
+        <w:t xml:space="preserve">model predictions </w:t>
+      </w:r>
+      <w:r>
+        <w:t xml:space="preserve">as a function of needle orientation (for either model). This, combined with a </w:t>
+      </w:r>
+      <w:r>
+        <w:t xml:space="preserve">relatively </w:t>
+      </w:r>
+      <w:r>
+        <w:t>low number of successful measurements, meant that the null hypothesis could not be rejected in either set of measurements. However, the initial results of the snow measurements appeared to be promising.</w:t>
+      </w:r>
+    </w:p>
+    <w:p>
+      <w:r>
+        <w:t>Both models and measurements suggest that detecting anisotropy in such materials is possible, though made difficult by variability between measurements and the requirement of multiple</w:t>
+      </w:r>
+      <w:r>
+        <w:t>, repeat</w:t>
+      </w:r>
+      <w:r>
+        <w:t xml:space="preserve"> measurements at various angles. Further measurements will be required in order to develop a statistically sound sample set, and further modeling will be required in order to establish a sufficiently accurate model.</w:t>
       </w:r>
     </w:p>
     <w:p>
@@ -530,7 +592,19 @@
         <w:t xml:space="preserve"> (1981)</w:t>
       </w:r>
       <w:r>
-        <w:t>] However, structural anisotropy, which may be caused by vapor transport, could be sufficient explain the differences.</w:t>
+        <w:t xml:space="preserve">] However, structural anisotropy, which may be caused by vapor transport, </w:t>
+      </w:r>
+      <w:r>
+        <w:t>may also contribute to</w:t>
+      </w:r>
+      <w:r>
+        <w:t xml:space="preserve"> explain</w:t>
+      </w:r>
+      <w:r>
+        <w:t>ing</w:t>
+      </w:r>
+      <w:r>
+        <w:t xml:space="preserve"> the differences.</w:t>
       </w:r>
     </w:p>
     <w:p/>
@@ -761,7 +835,11 @@
       </w:r>
       <w:proofErr w:type="spellEnd"/>
       <w:r>
-        <w:t xml:space="preserve">, and J. Holmgren (2002), </w:t>
+        <w:t xml:space="preserve">, and J. Holmgren </w:t>
+      </w:r>
+      <w:r>
+        <w:lastRenderedPageBreak/>
+        <w:t xml:space="preserve">(2002), </w:t>
       </w:r>
       <w:r>
         <w:rPr>
@@ -1008,23 +1086,88 @@
           <w:bCs/>
           <w:color w:val="000000"/>
         </w:rPr>
-        <w:t xml:space="preserve"> I learned just how far I can push myself before losing my mind. I have experienced something few others have: Conducting professional-level academic research and writing a master’s thesis.</w:t>
-      </w:r>
-    </w:p>
-    <w:p>
-      <w:pPr>
-        <w:rPr>
-          <w:bCs/>
-          <w:color w:val="000000"/>
-        </w:rPr>
-      </w:pPr>
-      <w:r>
-        <w:rPr>
-          <w:bCs/>
-          <w:color w:val="000000"/>
-        </w:rPr>
-        <w:t>I am obscenely proud of what I’ve accomplished, and am grateful not only to my advisor and all the mentors I’ve found at this university, but also to CIFAR for enabling it all to happen. I am a different---and better---person than I was a year ago.</w:t>
-      </w:r>
+        <w:t xml:space="preserve"> I learned just how far I can push myself before losing my mind. I have experienced something few others have: </w:t>
+      </w:r>
+      <w:r>
+        <w:rPr>
+          <w:bCs/>
+          <w:color w:val="000000"/>
+        </w:rPr>
+        <w:t>c</w:t>
+      </w:r>
+      <w:r>
+        <w:rPr>
+          <w:bCs/>
+          <w:color w:val="000000"/>
+        </w:rPr>
+        <w:t>onducting professional-level academic research and writing a master’s thesis.</w:t>
+      </w:r>
+    </w:p>
+    <w:p>
+      <w:pPr>
+        <w:rPr>
+          <w:bCs/>
+          <w:color w:val="000000"/>
+        </w:rPr>
+      </w:pPr>
+      <w:r>
+        <w:rPr>
+          <w:bCs/>
+          <w:color w:val="000000"/>
+        </w:rPr>
+        <w:t xml:space="preserve">I am </w:t>
+      </w:r>
+      <w:r>
+        <w:rPr>
+          <w:bCs/>
+          <w:color w:val="000000"/>
+        </w:rPr>
+        <w:t>very</w:t>
+      </w:r>
+      <w:r>
+        <w:rPr>
+          <w:bCs/>
+          <w:color w:val="000000"/>
+        </w:rPr>
+        <w:t xml:space="preserve"> proud of what I’ve accomplished, and am grateful not only to my advisor and all the mentors I’ve found at this university, but also to CIFAR for enabling it all to happen. I am a different</w:t>
+      </w:r>
+      <w:r>
+        <w:rPr>
+          <w:bCs/>
+          <w:color w:val="000000"/>
+        </w:rPr>
+        <w:t xml:space="preserve"> – </w:t>
+      </w:r>
+      <w:r>
+        <w:rPr>
+          <w:bCs/>
+          <w:color w:val="000000"/>
+        </w:rPr>
+        <w:t>and better</w:t>
+      </w:r>
+      <w:r>
+        <w:rPr>
+          <w:bCs/>
+          <w:color w:val="000000"/>
+        </w:rPr>
+        <w:t xml:space="preserve"> – </w:t>
+      </w:r>
+      <w:r>
+        <w:rPr>
+          <w:bCs/>
+          <w:color w:val="000000"/>
+        </w:rPr>
+        <w:t>person than I was a year ago.</w:t>
+      </w:r>
+      <w:ins w:id="0" w:author="rorik" w:date="2011-05-24T10:11:00Z">
+        <w:r>
+          <w:rPr>
+            <w:bCs/>
+            <w:color w:val="000000"/>
+          </w:rPr>
+          <w:t xml:space="preserve">  </w:t>
+        </w:r>
+      </w:ins>
     </w:p>
     <w:p>
       <w:pPr>
@@ -1064,7 +1207,14 @@
           <w:bCs/>
           <w:color w:val="000000"/>
         </w:rPr>
-        <w:t xml:space="preserve">About </w:t>
+        <w:t>Approximately</w:t>
+      </w:r>
+      <w:r>
+        <w:rPr>
+          <w:bCs/>
+          <w:color w:val="000000"/>
+        </w:rPr>
+        <w:t xml:space="preserve"> </w:t>
       </w:r>
       <w:r>
         <w:rPr>
@@ -1085,21 +1235,35 @@
           <w:bCs/>
           <w:color w:val="000000"/>
         </w:rPr>
-        <w:t xml:space="preserve"> was spent on student wages during the month of August.</w:t>
-      </w:r>
-      <w:r>
-        <w:rPr>
-          <w:bCs/>
-          <w:color w:val="000000"/>
-        </w:rPr>
-        <w:t xml:space="preserve"> An additional $1,300 was spent on travel and travel expenses for attending the AGU Fall 2010 conference, where I presented a poster. $200 dollars was spent on attendance fees for the same conference. Another $200 was spent on basic equipment, as I was able to borrow needle probe equipment from the U.S. Army Cold Regions Research and Engineering Laboratory. Remaining funds were spent </w:t>
-      </w:r>
-      <w:r>
-        <w:rPr>
-          <w:bCs/>
-          <w:color w:val="000000"/>
-        </w:rPr>
-        <w:t>on purchasing a needle probe of our own for future research.</w:t>
+        <w:t xml:space="preserve"> was spent on student </w:t>
+      </w:r>
+      <w:r>
+        <w:rPr>
+          <w:bCs/>
+          <w:color w:val="000000"/>
+        </w:rPr>
+        <w:t xml:space="preserve">stipend </w:t>
+      </w:r>
+      <w:r>
+        <w:rPr>
+          <w:bCs/>
+          <w:color w:val="000000"/>
+        </w:rPr>
+        <w:t>during the month of August.</w:t>
+      </w:r>
+      <w:r>
+        <w:rPr>
+          <w:bCs/>
+          <w:color w:val="000000"/>
+        </w:rPr>
+        <w:t xml:space="preserve"> An additional $1,300 was spent on travel expenses for attending the AGU Fall 2010 conference, where I presented a poster. $200 dollars was spent on attendance fees for the same conference. </w:t>
+      </w:r>
+      <w:r>
+        <w:rPr>
+          <w:bCs/>
+          <w:color w:val="000000"/>
+        </w:rPr>
+        <w:t>The remaining funds were spent on laboratory equipment and supplies for conducting the needle probe measurements.</w:t>
       </w:r>
     </w:p>
     <w:sectPr>
@@ -1403,6 +1567,75 @@
       <w:sz w:val="16"/>
       <w:szCs w:val="14"/>
       <w:lang w:eastAsia="zh-CN" w:bidi="hi-IN"/>
+    </w:rPr>
+  </w:style>
+  <w:style w:type="character" w:styleId="CommentReference">
+    <w:name w:val="annotation reference"/>
+    <w:basedOn w:val="DefaultParagraphFont"/>
+    <w:uiPriority w:val="99"/>
+    <w:semiHidden/>
+    <w:unhideWhenUsed/>
+    <w:rsid w:val="00714F9A"/>
+    <w:rPr>
+      <w:sz w:val="16"/>
+      <w:szCs w:val="16"/>
+    </w:rPr>
+  </w:style>
+  <w:style w:type="paragraph" w:styleId="CommentText">
+    <w:name w:val="annotation text"/>
+    <w:basedOn w:val="Normal"/>
+    <w:link w:val="CommentTextChar"/>
+    <w:uiPriority w:val="99"/>
+    <w:semiHidden/>
+    <w:unhideWhenUsed/>
+    <w:rsid w:val="00714F9A"/>
+    <w:pPr>
+      <w:spacing w:line="240" w:lineRule="auto"/>
+    </w:pPr>
+    <w:rPr>
+      <w:rFonts w:cs="Mangal"/>
+      <w:sz w:val="20"/>
+      <w:szCs w:val="18"/>
+    </w:rPr>
+  </w:style>
+  <w:style w:type="character" w:customStyle="1" w:styleId="CommentTextChar">
+    <w:name w:val="Comment Text Char"/>
+    <w:basedOn w:val="DefaultParagraphFont"/>
+    <w:link w:val="CommentText"/>
+    <w:uiPriority w:val="99"/>
+    <w:semiHidden/>
+    <w:rsid w:val="00714F9A"/>
+    <w:rPr>
+      <w:rFonts w:ascii="Times New Roman" w:eastAsia="Droid Sans Fallback" w:hAnsi="Times New Roman" w:cs="Mangal"/>
+      <w:sz w:val="20"/>
+      <w:szCs w:val="18"/>
+      <w:lang w:eastAsia="zh-CN" w:bidi="hi-IN"/>
+    </w:rPr>
+  </w:style>
+  <w:style w:type="paragraph" w:styleId="CommentSubject">
+    <w:name w:val="annotation subject"/>
+    <w:basedOn w:val="CommentText"/>
+    <w:next w:val="CommentText"/>
+    <w:link w:val="CommentSubjectChar"/>
+    <w:uiPriority w:val="99"/>
+    <w:semiHidden/>
+    <w:unhideWhenUsed/>
+    <w:rsid w:val="00714F9A"/>
+    <w:rPr>
+      <w:b/>
+      <w:bCs/>
+    </w:rPr>
+  </w:style>
+  <w:style w:type="character" w:customStyle="1" w:styleId="CommentSubjectChar">
+    <w:name w:val="Comment Subject Char"/>
+    <w:basedOn w:val="CommentTextChar"/>
+    <w:link w:val="CommentSubject"/>
+    <w:uiPriority w:val="99"/>
+    <w:semiHidden/>
+    <w:rsid w:val="00714F9A"/>
+    <w:rPr>
+      <w:b/>
+      <w:bCs/>
     </w:rPr>
   </w:style>
 </w:styles>

</xml_diff>

<commit_message>
Edits based on Barbs comments
</commit_message>
<xml_diff>
--- a/papers/cgc_final_report/report.docx
+++ b/papers/cgc_final_report/report.docx
@@ -17,97 +17,67 @@
     </w:p>
     <w:p>
       <w:r>
-        <w:t>I began to develop a</w:t>
-      </w:r>
-      <w:r>
-        <w:t xml:space="preserve"> new method for measuring thermal conductivity</w:t>
-      </w:r>
-      <w:r>
-        <w:t>,</w:t>
-      </w:r>
-      <w:r>
-        <w:t xml:space="preserve"> adapted from the method of measuring isotropic thermal conductivity in snow with needle probes as used by Sturm, Johnson and others, in order to enable the determination of anisotropic thermal conductivities.  [</w:t>
+        <w:t xml:space="preserve">In general, the reasoning behind measuring and quantifying the thermal conductivity of snow is to allow researchers to build accurate climate models of arctic and sub-arctic regions. This is because </w:t>
+      </w:r>
+      <w:r>
+        <w:t>of snow’s effects in the constant heat exchange occurring between the atmosphere and the ground. Because snow forms a layer above the soil, any heat conducting from the air into the ground (or vice versa) must also conduct through snow</w:t>
+      </w:r>
+      <w:r>
+        <w:t>, as shown in Figure 1</w:t>
+      </w:r>
+      <w:r>
+        <w:t>. Additionally, snowpack itself may store and release</w:t>
+      </w:r>
+      <w:r>
+        <w:t xml:space="preserve"> latent</w:t>
+      </w:r>
+      <w:r>
+        <w:t xml:space="preserve"> </w:t>
+      </w:r>
+      <w:r>
+        <w:t>heat</w:t>
+      </w:r>
+      <w:r>
+        <w:t>.</w:t>
+      </w:r>
+    </w:p>
+    <w:p>
+      <w:r>
+        <w:t xml:space="preserve">With these interests in mind, </w:t>
+      </w:r>
+      <w:r>
+        <w:t>I began to develop a new method for measuring thermal conductivity, adapted from the method of measuring isotropic thermal conductivity</w:t>
+      </w:r>
+      <w:r>
+        <w:t>--</w:t>
+      </w:r>
+      <w:r>
+        <w:t xml:space="preserve">that is, </w:t>
+      </w:r>
+      <w:r>
+        <w:t>conductivity that is the same in all directions--</w:t>
+      </w:r>
+      <w:r>
+        <w:t>in snow with needle probes as used by Sturm, Johnson and others, in order to enable the determination of anisotropic thermal conductivities</w:t>
+      </w:r>
+      <w:r>
+        <w:t xml:space="preserve"> where, in contrast to isotropic thermal conductivity, conductivity is a function of direction</w:t>
+      </w:r>
+      <w:r>
+        <w:t xml:space="preserve"> [</w:t>
       </w:r>
       <w:r>
         <w:rPr>
           <w:i/>
           <w:iCs/>
         </w:rPr>
-        <w:t>Sturm et al</w:t>
-      </w:r>
-      <w:proofErr w:type="gramStart"/>
-      <w:r>
-        <w:rPr>
-          <w:i/>
-          <w:iCs/>
-        </w:rPr>
-        <w:t>.(</w:t>
-      </w:r>
-      <w:proofErr w:type="gramEnd"/>
-      <w:r>
-        <w:rPr>
-          <w:i/>
-          <w:iCs/>
-        </w:rPr>
-        <w:t xml:space="preserve">2002)Sturm, </w:t>
-      </w:r>
-      <w:proofErr w:type="spellStart"/>
-      <w:r>
-        <w:rPr>
-          <w:i/>
-          <w:iCs/>
-        </w:rPr>
-        <w:t>Perovich</w:t>
-      </w:r>
-      <w:proofErr w:type="spellEnd"/>
-      <w:r>
-        <w:rPr>
-          <w:i/>
-          <w:iCs/>
-        </w:rPr>
-        <w:t>, and Holmgren, Sturm and Johnson(1992)</w:t>
-      </w:r>
-      <w:r>
-        <w:t>]</w:t>
-      </w:r>
-      <w:r>
-        <w:t xml:space="preserve"> This method uses a needle generating a constant heat flux along its length to approximate an infinite line source, and transient temperature measurements of the center of the probe are used to calculate the thermal conductivity of the surrounding medium. Such needle probe measurements have particular relevance to measuring thermal conductivity of natural </w:t>
-      </w:r>
-      <w:proofErr w:type="spellStart"/>
-      <w:r>
-        <w:t>snowpacks</w:t>
-      </w:r>
-      <w:proofErr w:type="spellEnd"/>
-      <w:r>
-        <w:t xml:space="preserve"> where conductivity can be strongly anisotropic due to structures that develop from vapor transport-induced metamorphism, self-compaction and other mechanisms.</w:t>
-      </w:r>
-    </w:p>
-    <w:p>
-      <w:r>
-        <w:t xml:space="preserve">In general, the reasoning behind measuring and quantifying the thermal conductivity of snow is to allow researchers to build accurate climate models of arctic and sub-arctic regions. This is because </w:t>
-      </w:r>
-      <w:r>
-        <w:t>of snow’s effects in the constant heat exchange occurring between the atmosphere and the ground. Because snow forms a layer above the soil, any heat conducting from the air into the ground (or vice versa) must also conduct through snow</w:t>
-      </w:r>
-      <w:r>
-        <w:t>, as shown in Figure 1</w:t>
-      </w:r>
-      <w:r>
-        <w:t>. Additionally, snowpack itself may store and release</w:t>
-      </w:r>
-      <w:r>
-        <w:t xml:space="preserve"> latent</w:t>
-      </w:r>
-      <w:r>
-        <w:t xml:space="preserve"> </w:t>
-      </w:r>
-      <w:r>
-        <w:t>heat</w:t>
-      </w:r>
-      <w:r>
-        <w:t>.</w:t>
-      </w:r>
-    </w:p>
+        <w:t>Sturm et al.(2002)Sturm, Perovich, and Holmgren, Sturm and Johnson(1992)</w:t>
+      </w:r>
+      <w:r>
+        <w:t>]. This method uses a needle generating a constant heat flux along its length to approximate an infinite line source, and transient temperature measurements of the center of the probe are used to calculate the thermal conductivity of the surrounding medium. Such needle probe measurements have particular relevance to measuring thermal conductivity of natural snowpacks where conductivity can be strongly anisotropic due to structures that develop from vapor transport-induced metamorphism, self-compaction and other mechanisms.</w:t>
+      </w:r>
+    </w:p>
+    <w:p/>
     <w:p>
       <w:pPr>
         <w:jc w:val="center"/>
@@ -259,43 +229,16 @@
     <w:p/>
     <w:p>
       <w:r>
-        <w:t xml:space="preserve">The development of this method </w:t>
-      </w:r>
-      <w:r>
-        <w:t xml:space="preserve">in particular </w:t>
-      </w:r>
-      <w:r>
-        <w:t xml:space="preserve">is motivated primarily by consistent discrepancies between density-conductivity relations empirically derived from guarded hot plate and needle probe methods. Generally, conductivity measurements </w:t>
+        <w:t xml:space="preserve">The development of this </w:t>
+      </w:r>
+      <w:r>
+        <w:t xml:space="preserve">new </w:t>
+      </w:r>
+      <w:r>
+        <w:t xml:space="preserve">method is motivated primarily by consistent discrepancies between density-conductivity relations empirically derived from guarded hot plate and needle probe methods. Generally, conductivity measurements </w:t>
       </w:r>
       <w:r>
         <w:t>by guarded hot plate methods (which induce a steady-state one-dimensional thermal gradient across a sample) tend to indicate higher conductivities than needle probe measurements for the same snow densities. One theory that could explain this is that the guarded hot-plate measurements are entirely a function of vertical snow thermal conductivity, while needle probe measurements tend to be a function of both vertical and horizontal snow thermal conductivities. However, in order to test this theory, a method for measuring anisotropic thermal conductivities must be devised.</w:t>
-      </w:r>
-    </w:p>
-    <w:p>
-      <w:pPr>
-        <w:pStyle w:val="Figure"/>
-        <w:framePr w:w="8131" w:h="1681" w:wrap="none" w:vAnchor="page" w:hAnchor="page" w:x="1981" w:y="8896"/>
-        <w:rPr>
-          <w:i w:val="0"/>
-        </w:rPr>
-      </w:pPr>
-      <w:r>
-        <w:rPr>
-          <w:i w:val="0"/>
-        </w:rPr>
-        <w:t xml:space="preserve">Figure </w:t>
-      </w:r>
-      <w:r>
-        <w:rPr>
-          <w:i w:val="0"/>
-        </w:rPr>
-        <w:t>2</w:t>
-      </w:r>
-      <w:r>
-        <w:rPr>
-          <w:i w:val="0"/>
-        </w:rPr>
-        <w:t>: A comparison of the numerical results and the analytical theory shows general agreement. Grey dots represent numerical simulation results, the grey surface represents an interpolating surface of the dots, and the blue surface represents the analytical model. Disagreement between the two may be due to edge effects and/or numerical model convergence issues.</w:t>
       </w:r>
     </w:p>
     <w:p>
@@ -305,18 +248,225 @@
           <w:tab w:val="clear" w:pos="709"/>
         </w:tabs>
         <w:suppressAutoHyphens w:val="0"/>
-        <w:jc w:val="center"/>
-      </w:pPr>
+      </w:pPr>
+      <w:r>
+        <w:t>I used both</w:t>
+      </w:r>
+      <w:r>
+        <w:t xml:space="preserve"> analytically-based solutions and finite element numerical solutions to the anisotropic case </w:t>
+      </w:r>
+      <w:r>
+        <w:t xml:space="preserve"> </w:t>
+      </w:r>
+      <w:r>
+        <w:t xml:space="preserve"> to calculate the expected effective thermal conductivity as a function of anisotropic thermal conductivity and needle orientation. The analytically-based solutions originate from modifications of the isotropic approach as detailed by Carslaw and Jeager</w:t>
+      </w:r>
+      <w:r>
+        <w:t xml:space="preserve"> [</w:t>
+      </w:r>
+      <w:r>
+        <w:rPr>
+          <w:i/>
+        </w:rPr>
+        <w:t>1959</w:t>
+      </w:r>
+      <w:r>
+        <w:t>]</w:t>
+      </w:r>
+      <w:r>
+        <w:t>, and</w:t>
+      </w:r>
+      <w:r>
+        <w:t xml:space="preserve"> do not account for the finite length of the real needle</w:t>
+      </w:r>
+      <w:r>
+        <w:t xml:space="preserve">. </w:t>
+      </w:r>
+      <w:r>
+        <w:t xml:space="preserve">The finite element solutions are based on a 3D geometry that </w:t>
+      </w:r>
+      <w:r>
+        <w:t xml:space="preserve">includes </w:t>
+      </w:r>
+      <w:r>
+        <w:t xml:space="preserve">edge effects; </w:t>
+      </w:r>
+      <w:r>
+        <w:t>however</w:t>
+      </w:r>
+      <w:r>
+        <w:t xml:space="preserve">, the mesh used for the finite element </w:t>
+      </w:r>
+      <w:r>
+        <w:t>solutions is relatively coarse.</w:t>
+      </w:r>
       <w:r>
         <w:rPr>
           <w:noProof/>
           <w:lang w:eastAsia="en-US" w:bidi="ar-SA"/>
         </w:rPr>
+        <w:t xml:space="preserve"> </w:t>
+      </w:r>
+    </w:p>
+    <w:p>
+      <w:r>
+        <w:t>The results of both mod</w:t>
+      </w:r>
+      <w:r>
+        <w:t>els show similar trends but</w:t>
+      </w:r>
+      <w:r>
+        <w:t xml:space="preserve"> have significant disagreements. The</w:t>
+      </w:r>
+      <w:r>
+        <w:t xml:space="preserve"> analytical approach correctly predicts isotropic thermal </w:t>
+      </w:r>
+      <w:r>
+        <w:t>conductivities</w:t>
+      </w:r>
+      <w:r>
+        <w:t>, while the numerical model predicts a higher thermal conductivity (</w:t>
+      </w:r>
+      <w:r>
+        <w:t>by about</w:t>
+      </w:r>
+      <w:r>
+        <w:t xml:space="preserve"> 10%) than expected. </w:t>
+      </w:r>
+      <w:r>
+        <w:t>I believe this is</w:t>
+      </w:r>
+      <w:r>
+        <w:t xml:space="preserve"> due to the coarseness of the model mesh, based on the results of a</w:t>
+      </w:r>
+      <w:r>
+        <w:t>n initial</w:t>
+      </w:r>
+      <w:r>
+        <w:t xml:space="preserve"> convergence study with the analytical model, where it was seen that a refined mesh resulted in smaller predictions for thermal conductivi</w:t>
+      </w:r>
+      <w:r>
+        <w:t>ti</w:t>
+      </w:r>
+      <w:r>
+        <w:t xml:space="preserve">es on the order of magnitude required to explain this discrepancy. On the other hand, the analytically-derived model predicts the effective thermal conductivity to be a much stronger function of needle orientation than the numerical model for a given anisotropy. </w:t>
+      </w:r>
+      <w:r>
+        <w:t>I believe this</w:t>
+      </w:r>
+      <w:r>
+        <w:t xml:space="preserve"> </w:t>
+      </w:r>
+      <w:r>
+        <w:t>is</w:t>
+      </w:r>
+      <w:r>
+        <w:t xml:space="preserve"> due to the edge effects in the finite element model. T</w:t>
+      </w:r>
+      <w:r>
+        <w:t xml:space="preserve">he difference in trends between the models may be seen in Figure </w:t>
+      </w:r>
+      <w:r>
+        <w:t>2</w:t>
+      </w:r>
+      <w:r>
+        <w:t>.</w:t>
+      </w:r>
+      <w:r>
+        <w:rPr>
+          <w:noProof/>
+          <w:lang w:eastAsia="en-US" w:bidi="ar-SA"/>
+        </w:rPr>
+        <w:t xml:space="preserve"> </w:t>
+      </w:r>
+    </w:p>
+    <w:p>
+      <w:r>
+        <w:t xml:space="preserve">Additionally, </w:t>
+      </w:r>
+      <w:r>
+        <w:t>laboratory experiments were conducted. P</w:t>
+      </w:r>
+      <w:r>
+        <w:t>reliminary measurements of both anisotropic salt/sugar layered samples and of snow were taken. The</w:t>
+      </w:r>
+      <w:r>
+        <w:t xml:space="preserve"> salt/sugar samples consisted of alternating layers of salt and sugar, each roughly one inch thick, in order to create an anisotropic aggregate composite out of isotropic materials with different thermal conductivities.</w:t>
+      </w:r>
+      <w:r>
+        <w:t xml:space="preserve"> Meanwhile,</w:t>
+      </w:r>
+      <w:r>
+        <w:t xml:space="preserve"> the snow measurements were taken with the needle at varying orientations relative to the snowpack's horizontal plane.</w:t>
+      </w:r>
+    </w:p>
+    <w:p>
+      <w:r>
+        <w:t xml:space="preserve">Unfortunately, real needle probe measurements are vulnerable to a relatively high level of variability in </w:t>
+      </w:r>
+      <w:r>
+        <w:t xml:space="preserve">results </w:t>
+      </w:r>
+      <w:r>
+        <w:t xml:space="preserve">as compared to the expected trends that would be seen in </w:t>
+      </w:r>
+      <w:r>
+        <w:t xml:space="preserve">model predictions </w:t>
+      </w:r>
+      <w:r>
+        <w:t xml:space="preserve">as a function of needle orientation (for either model). This, combined with a </w:t>
+      </w:r>
+      <w:r>
+        <w:t xml:space="preserve">relatively </w:t>
+      </w:r>
+      <w:r>
+        <w:t xml:space="preserve">low number of successful measurements, meant that </w:t>
+      </w:r>
+      <w:r>
+        <w:t>neither set of measurements could show a statistically validated trend.</w:t>
+      </w:r>
+      <w:r>
+        <w:t xml:space="preserve"> However, the initial results of the snow measuremen</w:t>
+      </w:r>
+      <w:r>
+        <w:t>t</w:t>
+      </w:r>
+      <w:r>
+        <w:t xml:space="preserve">s appeared </w:t>
+      </w:r>
+      <w:r>
+        <w:t xml:space="preserve">to be promising; while there are too few measurements to validate a trend, the trend that </w:t>
+      </w:r>
+      <w:r>
+        <w:rPr>
+          <w:i/>
+        </w:rPr>
+        <w:t>is</w:t>
+      </w:r>
+      <w:r>
+        <w:t xml:space="preserve"> observed with the measurements is strong enough to be plausible.</w:t>
+      </w:r>
+    </w:p>
+    <w:p/>
+    <w:p/>
+    <w:p>
+      <w:pPr>
+        <w:pStyle w:val="Figure"/>
+        <w:framePr w:w="8131" w:h="1681" w:wrap="none" w:vAnchor="page" w:hAnchor="page" w:x="1846" w:y="1141"/>
+        <w:rPr>
+          <w:i w:val="0"/>
+        </w:rPr>
+      </w:pPr>
+      <w:r>
+        <w:rPr>
+          <w:noProof/>
+          <w:lang w:eastAsia="en-US" w:bidi="ar-SA"/>
+        </w:rPr>
         <w:drawing>
           <wp:inline distT="0" distB="0" distL="0" distR="0">
-            <wp:extent cx="5233670" cy="2697480"/>
-            <wp:effectExtent l="19050" t="0" r="5080" b="0"/>
-            <wp:docPr id="2" name="Picture" descr="A description..."/>
+            <wp:extent cx="5163185" cy="2661151"/>
+            <wp:effectExtent l="19050" t="0" r="0" b="0"/>
+            <wp:docPr id="13" name="Picture" descr="A description..."/>
             <wp:cNvGraphicFramePr>
               <a:graphicFrameLocks xmlns:a="http://schemas.openxmlformats.org/drawingml/2006/main" noChangeAspect="1"/>
             </wp:cNvGraphicFramePr>
@@ -339,7 +489,7 @@
                   <pic:spPr bwMode="auto">
                     <a:xfrm>
                       <a:off x="0" y="0"/>
-                      <a:ext cx="5233670" cy="2697480"/>
+                      <a:ext cx="5163185" cy="2661151"/>
                     </a:xfrm>
                     <a:prstGeom prst="rect">
                       <a:avLst/>
@@ -358,241 +508,63 @@
           </wp:inline>
         </w:drawing>
       </w:r>
-    </w:p>
-    <w:p>
-      <w:pPr>
-        <w:widowControl/>
-        <w:tabs>
-          <w:tab w:val="clear" w:pos="709"/>
-        </w:tabs>
-        <w:suppressAutoHyphens w:val="0"/>
-        <w:jc w:val="center"/>
-      </w:pPr>
-    </w:p>
-    <w:p>
-      <w:pPr>
-        <w:widowControl/>
-        <w:tabs>
-          <w:tab w:val="clear" w:pos="709"/>
-        </w:tabs>
-        <w:suppressAutoHyphens w:val="0"/>
-        <w:jc w:val="center"/>
-      </w:pPr>
-    </w:p>
-    <w:p>
-      <w:pPr>
-        <w:widowControl/>
-        <w:tabs>
-          <w:tab w:val="clear" w:pos="709"/>
-        </w:tabs>
-        <w:suppressAutoHyphens w:val="0"/>
-        <w:jc w:val="center"/>
-      </w:pPr>
-    </w:p>
-    <w:p>
-      <w:pPr>
-        <w:widowControl/>
-        <w:tabs>
-          <w:tab w:val="clear" w:pos="709"/>
-        </w:tabs>
-        <w:suppressAutoHyphens w:val="0"/>
-      </w:pPr>
-    </w:p>
-    <w:p>
-      <w:pPr>
-        <w:widowControl/>
-        <w:tabs>
-          <w:tab w:val="clear" w:pos="709"/>
-        </w:tabs>
-        <w:suppressAutoHyphens w:val="0"/>
-      </w:pPr>
-      <w:r>
-        <w:t>I used both</w:t>
-      </w:r>
-      <w:r>
-        <w:t xml:space="preserve"> analytically-based solutions and finite element numerical solutions to the anisotropic case </w:t>
-      </w:r>
-      <w:r>
-        <w:t xml:space="preserve"> </w:t>
-      </w:r>
-      <w:r>
-        <w:t xml:space="preserve"> to calculate the expected effective thermal conductivity as a function of anisotropic thermal conductivity and needle orientation. The analytically-based solutions originate from modifications of the isotropic approach as detailed by </w:t>
-      </w:r>
-      <w:proofErr w:type="spellStart"/>
-      <w:r>
-        <w:t>Carslaw</w:t>
-      </w:r>
-      <w:proofErr w:type="spellEnd"/>
-      <w:r>
-        <w:t xml:space="preserve"> and </w:t>
-      </w:r>
-      <w:proofErr w:type="spellStart"/>
-      <w:r>
-        <w:t>Jeager</w:t>
-      </w:r>
-      <w:proofErr w:type="spellEnd"/>
-      <w:r>
-        <w:t>, and</w:t>
-      </w:r>
-      <w:r>
-        <w:t xml:space="preserve"> do not account for the finite length of the real needle</w:t>
-      </w:r>
-      <w:r>
-        <w:t>. [</w:t>
-      </w:r>
-      <w:proofErr w:type="spellStart"/>
+      <w:r>
+        <w:rPr>
+          <w:i w:val="0"/>
+        </w:rPr>
+        <w:t>Figure 2: A comparison of the numerical results and the analytical theory shows general agreement. Grey dots represent numerical simulation results, the grey surface represents an interpolating surface of the dots, and the blue surface represents the analytical model. Disagreement between the two may be due to edge effects and/or numerical model convergence issues.</w:t>
+      </w:r>
+    </w:p>
+    <w:p/>
+    <w:p/>
+    <w:p/>
+    <w:p/>
+    <w:p/>
+    <w:p/>
+    <w:p/>
+    <w:p/>
+    <w:p/>
+    <w:p/>
+    <w:p/>
+    <w:p>
+      <w:r>
+        <w:t>Both models and measurements suggest that detecting anisotropy in such materials is possible, though made difficult by variability between measurements and the requirement of multiple</w:t>
+      </w:r>
+      <w:r>
+        <w:t>, repeat</w:t>
+      </w:r>
+      <w:r>
+        <w:t xml:space="preserve"> measurements at various angles. Further measurements will be required in order to develop a statistically sound sample set, and further modeling will be required in order to establish a sufficiently accurate model.</w:t>
+      </w:r>
+      <w:r>
+        <w:t xml:space="preserve"> While nobody has current plans to extend this research, my advisor, Dr. Rorik Peterson, and a crucial committee member, Dr. Jerome Johnson, are both very interested in seeing it happen.</w:t>
+      </w:r>
+    </w:p>
+    <w:p>
+      <w:r>
+        <w:t>These studies do suggest that anisotropy in snow may be able to explain in part the discrepancies between guarded hot plate an</w:t>
+      </w:r>
+      <w:r>
+        <w:t xml:space="preserve">d needle probe measurements in </w:t>
+      </w:r>
+      <w:r>
+        <w:t>certain cases. In the case of alternating layers of snow, vertical conductivity is always greater than horizontal conductivity due to the geometry of the composite material, which would be expected to cause the opposite trend from what is seen in the guarded hot plate/needle probe discrepancies [</w:t>
+      </w:r>
       <w:r>
         <w:rPr>
           <w:i/>
           <w:iCs/>
         </w:rPr>
-        <w:t>Carslaw</w:t>
-      </w:r>
-      <w:proofErr w:type="spellEnd"/>
-      <w:r>
-        <w:rPr>
-          <w:i/>
-          <w:iCs/>
-        </w:rPr>
-        <w:t xml:space="preserve"> and Jaeger (1959)</w:t>
-      </w:r>
-      <w:r>
-        <w:t xml:space="preserve">] The finite element solutions are based on a 3D geometry that </w:t>
-      </w:r>
-      <w:r>
-        <w:t xml:space="preserve">includes </w:t>
-      </w:r>
-      <w:r>
-        <w:t xml:space="preserve">edge effects; </w:t>
-      </w:r>
-      <w:r>
-        <w:t>however</w:t>
-      </w:r>
-      <w:r>
-        <w:t xml:space="preserve">, the mesh used for the finite element </w:t>
-      </w:r>
-      <w:r>
-        <w:t>solutions is relatively coarse.</w:t>
-      </w:r>
-    </w:p>
-    <w:p>
-      <w:r>
-        <w:t>The results of both mod</w:t>
-      </w:r>
-      <w:r>
-        <w:t>els show similar trends but</w:t>
-      </w:r>
-      <w:r>
-        <w:t xml:space="preserve"> have significant disagreements. The</w:t>
-      </w:r>
-      <w:r>
-        <w:t xml:space="preserve"> analytical approach correctly predicts isotropic thermal </w:t>
-      </w:r>
-      <w:r>
-        <w:t>conductivities</w:t>
-      </w:r>
-      <w:r>
-        <w:t>, while the numerical model predicts a higher thermal conductivity (on the order of 10%) than expected. This is believed to be due to the coarseness of the model mesh, based on the results of a</w:t>
-      </w:r>
-      <w:r>
-        <w:t>n initial</w:t>
-      </w:r>
-      <w:r>
-        <w:t xml:space="preserve"> convergence study with the analytical </w:t>
-      </w:r>
-      <w:r>
-        <w:lastRenderedPageBreak/>
-        <w:t>model, where it was seen that a refined mesh resulted in smaller predictions for thermal conductivi</w:t>
-      </w:r>
-      <w:r>
-        <w:t>ti</w:t>
-      </w:r>
-      <w:r>
-        <w:t>es on the order of magnitude required to explain this discrepancy. On the other hand, the analytically-derived model predicts the effective thermal conductivity to be a much stronger function of needle orientation than the numerical model for a given anisotropy. This is believed to be due to the edge effects in the finite element model. T</w:t>
-      </w:r>
-      <w:r>
-        <w:t xml:space="preserve">he difference in trends between the models may be seen in Figure </w:t>
-      </w:r>
-      <w:r>
-        <w:t>2</w:t>
+        <w:t>Lunardini (1981)</w:t>
+      </w:r>
+      <w:r>
+        <w:t>]</w:t>
       </w:r>
       <w:r>
         <w:t>.</w:t>
       </w:r>
-    </w:p>
-    <w:p>
-      <w:r>
-        <w:t xml:space="preserve">Additionally, </w:t>
-      </w:r>
-      <w:r>
-        <w:t>laboratory experiments were conducted. P</w:t>
-      </w:r>
-      <w:r>
-        <w:t>reliminary measurements of both anisotropic salt/sugar layered samples and of snow were taken. The anisotropic salt/sugar samples were layered in roughly one inch thick layers at varying orientations relative to the needle, while the snow measurements were taken with the needle at varying orientations relative to the snowpack's horizontal plane.</w:t>
-      </w:r>
-    </w:p>
-    <w:p>
-      <w:r>
-        <w:t xml:space="preserve">Unfortunately, real needle probe measurements are vulnerable to a relatively high level of variability in </w:t>
-      </w:r>
-      <w:r>
-        <w:t xml:space="preserve">results </w:t>
-      </w:r>
-      <w:r>
-        <w:t xml:space="preserve">as compared to the expected trends that would be seen in </w:t>
-      </w:r>
-      <w:r>
-        <w:t xml:space="preserve">model predictions </w:t>
-      </w:r>
-      <w:r>
-        <w:t xml:space="preserve">as a function of needle orientation (for either model). This, combined with a </w:t>
-      </w:r>
-      <w:r>
-        <w:t xml:space="preserve">relatively </w:t>
-      </w:r>
-      <w:r>
-        <w:t>low number of successful measurements, meant that the null hypothesis could not be rejected in either set of measurements. However, the initial results of the snow measurements appeared to be promising.</w:t>
-      </w:r>
-    </w:p>
-    <w:p>
-      <w:r>
-        <w:t>Both models and measurements suggest that detecting anisotropy in such materials is possible, though made difficult by variability between measurements and the requirement of multiple</w:t>
-      </w:r>
-      <w:r>
-        <w:t>, repeat</w:t>
-      </w:r>
-      <w:r>
-        <w:t xml:space="preserve"> measurements at various angles. Further measurements will be required in order to develop a statistically sound sample set, and further modeling will be required in order to establish a sufficiently accurate model.</w:t>
-      </w:r>
-    </w:p>
-    <w:p>
-      <w:r>
-        <w:t>These studies do suggest that anisotropy in snow may be able to explain in part the discrepancies between guarded hot plate an</w:t>
-      </w:r>
-      <w:r>
-        <w:t xml:space="preserve">d needle probe measurements in </w:t>
-      </w:r>
-      <w:r>
-        <w:t>certain cases. In the case of alternating layers of snow, vertical conductivity is always greater than horizontal conductivity due to the geometry of the composite material, which would be expected to cause the opposite trend from what is seen in the guarded hot plate/needle probe discrepancies. [</w:t>
-      </w:r>
-      <w:proofErr w:type="spellStart"/>
-      <w:r>
-        <w:rPr>
-          <w:i/>
-          <w:iCs/>
-        </w:rPr>
-        <w:t>Lunardini</w:t>
-      </w:r>
-      <w:proofErr w:type="spellEnd"/>
-      <w:r>
-        <w:rPr>
-          <w:i/>
-          <w:iCs/>
-        </w:rPr>
-        <w:t xml:space="preserve"> (1981)</w:t>
-      </w:r>
-      <w:r>
-        <w:t xml:space="preserve">] However, structural anisotropy, which may be caused by vapor transport, </w:t>
+      <w:r>
+        <w:t xml:space="preserve"> However, structural anisotropy, which may be caused by vapor transport, </w:t>
       </w:r>
       <w:r>
         <w:t>may also contribute to</w:t>
@@ -607,7 +579,14 @@
         <w:t xml:space="preserve"> the differences.</w:t>
       </w:r>
     </w:p>
-    <w:p/>
+    <w:p>
+      <w:pPr>
+        <w:rPr>
+          <w:b/>
+          <w:bCs/>
+        </w:rPr>
+      </w:pPr>
+    </w:p>
     <w:p>
       <w:r>
         <w:rPr>
@@ -628,32 +607,15 @@
       <w:r>
         <w:t>[</w:t>
       </w:r>
-      <w:proofErr w:type="spellStart"/>
       <w:r>
         <w:rPr>
           <w:i/>
           <w:iCs/>
         </w:rPr>
-        <w:t>Carslaw</w:t>
-      </w:r>
-      <w:proofErr w:type="spellEnd"/>
-      <w:r>
-        <w:rPr>
-          <w:i/>
-          <w:iCs/>
-        </w:rPr>
-        <w:t xml:space="preserve"> and Jaeger (1959)</w:t>
-      </w:r>
-      <w:r>
-        <w:t xml:space="preserve">] </w:t>
-      </w:r>
-      <w:proofErr w:type="spellStart"/>
-      <w:r>
-        <w:t>Carslaw</w:t>
-      </w:r>
-      <w:proofErr w:type="spellEnd"/>
-      <w:r>
-        <w:t xml:space="preserve">, H., and J. Jaeger (1959), </w:t>
+        <w:t>Carslaw and Jaeger (1959)</w:t>
+      </w:r>
+      <w:r>
+        <w:t xml:space="preserve">] Carslaw, H., and J. Jaeger (1959), </w:t>
       </w:r>
       <w:r>
         <w:rPr>
@@ -677,50 +639,25 @@
       <w:r>
         <w:t>[</w:t>
       </w:r>
-      <w:proofErr w:type="spellStart"/>
       <w:r>
         <w:rPr>
           <w:i/>
           <w:iCs/>
         </w:rPr>
-        <w:t>Lunardini</w:t>
-      </w:r>
-      <w:proofErr w:type="spellEnd"/>
+        <w:t>Lunardini (1981)</w:t>
+      </w:r>
+      <w:r>
+        <w:t xml:space="preserve">] Lunardini, V. J. (1981), </w:t>
+      </w:r>
       <w:r>
         <w:rPr>
           <w:i/>
           <w:iCs/>
         </w:rPr>
-        <w:t xml:space="preserve"> (1981)</w:t>
-      </w:r>
-      <w:r>
-        <w:t xml:space="preserve">] </w:t>
-      </w:r>
-      <w:proofErr w:type="spellStart"/>
-      <w:r>
-        <w:t>Lunardini</w:t>
-      </w:r>
-      <w:proofErr w:type="spellEnd"/>
-      <w:r>
-        <w:t xml:space="preserve">, V. J. (1981), </w:t>
-      </w:r>
-      <w:r>
-        <w:rPr>
-          <w:i/>
-          <w:iCs/>
-        </w:rPr>
         <w:t>Heat Transfer in Cold Climates</w:t>
       </w:r>
       <w:r>
-        <w:t xml:space="preserve">, Van </w:t>
-      </w:r>
-      <w:proofErr w:type="spellStart"/>
-      <w:r>
-        <w:t>Nostrand</w:t>
-      </w:r>
-      <w:proofErr w:type="spellEnd"/>
-      <w:r>
-        <w:t xml:space="preserve"> Reinhold Company.</w:t>
+        <w:t>, Van Nostrand Reinhold Company.</w:t>
       </w:r>
     </w:p>
     <w:p>
@@ -739,42 +676,29 @@
           <w:i/>
           <w:iCs/>
         </w:rPr>
-        <w:t xml:space="preserve">Sturm and </w:t>
-      </w:r>
-      <w:proofErr w:type="gramStart"/>
+        <w:t>Sturm and Johnson(1992)</w:t>
+      </w:r>
+      <w:r>
+        <w:t xml:space="preserve">] Sturm, M., and J. B. Johnson (1992), </w:t>
+      </w:r>
       <w:r>
         <w:rPr>
           <w:i/>
           <w:iCs/>
         </w:rPr>
-        <w:t>Johnson(</w:t>
-      </w:r>
-      <w:proofErr w:type="gramEnd"/>
+        <w:t xml:space="preserve">Thermal Conductivity Measurements </w:t>
+      </w:r>
       <w:r>
         <w:rPr>
           <w:i/>
           <w:iCs/>
         </w:rPr>
-        <w:t>1992)</w:t>
-      </w:r>
-      <w:r>
-        <w:t xml:space="preserve">] </w:t>
-      </w:r>
-      <w:proofErr w:type="gramStart"/>
-      <w:r>
-        <w:t xml:space="preserve">Sturm, M., and J. B. Johnson (1992), </w:t>
-      </w:r>
-      <w:r>
-        <w:rPr>
-          <w:i/>
-          <w:iCs/>
-        </w:rPr>
-        <w:t>Thermal Conductivity Measurements of Depth Hoar</w:t>
+        <w:lastRenderedPageBreak/>
+        <w:t>of Depth Hoar</w:t>
       </w:r>
       <w:r>
         <w:t>, Journal of Geophysical Research, 97 (B2), 2129–2139.</w:t>
       </w:r>
-      <w:proofErr w:type="gramEnd"/>
     </w:p>
     <w:p>
       <w:pPr>
@@ -792,54 +716,10 @@
           <w:i/>
           <w:iCs/>
         </w:rPr>
-        <w:t>Sturm et al</w:t>
-      </w:r>
-      <w:proofErr w:type="gramStart"/>
-      <w:r>
-        <w:rPr>
-          <w:i/>
-          <w:iCs/>
-        </w:rPr>
-        <w:t>.(</w:t>
-      </w:r>
-      <w:proofErr w:type="gramEnd"/>
-      <w:r>
-        <w:rPr>
-          <w:i/>
-          <w:iCs/>
-        </w:rPr>
-        <w:t xml:space="preserve">2002)Sturm, </w:t>
-      </w:r>
-      <w:proofErr w:type="spellStart"/>
-      <w:r>
-        <w:rPr>
-          <w:i/>
-          <w:iCs/>
-        </w:rPr>
-        <w:t>Perovich</w:t>
-      </w:r>
-      <w:proofErr w:type="spellEnd"/>
-      <w:r>
-        <w:rPr>
-          <w:i/>
-          <w:iCs/>
-        </w:rPr>
-        <w:t>, and Holmgren</w:t>
-      </w:r>
-      <w:r>
-        <w:t xml:space="preserve">] Sturm, M., D. K. </w:t>
-      </w:r>
-      <w:proofErr w:type="spellStart"/>
-      <w:r>
-        <w:t>Perovich</w:t>
-      </w:r>
-      <w:proofErr w:type="spellEnd"/>
-      <w:r>
-        <w:t xml:space="preserve">, and J. Holmgren </w:t>
-      </w:r>
-      <w:r>
-        <w:lastRenderedPageBreak/>
-        <w:t xml:space="preserve">(2002), </w:t>
+        <w:t>Sturm et al.(2002)Sturm, Perovich, and Holmgren</w:t>
+      </w:r>
+      <w:r>
+        <w:t xml:space="preserve">] Sturm, M., D. K. Perovich, and J. Holmgren (2002), </w:t>
       </w:r>
       <w:r>
         <w:rPr>
@@ -887,11 +767,7 @@
         <w:t>Holbrook (2010)</w:t>
       </w:r>
       <w:r>
-        <w:t xml:space="preserve">] </w:t>
-      </w:r>
-      <w:proofErr w:type="gramStart"/>
-      <w:r>
-        <w:t xml:space="preserve">Holbrook, J. (2010), </w:t>
+        <w:t xml:space="preserve">] Holbrook, J. (2010), </w:t>
       </w:r>
       <w:r>
         <w:rPr>
@@ -903,7 +779,6 @@
       <w:r>
         <w:t>, in AGU Fall 2010 Posters.</w:t>
       </w:r>
-      <w:proofErr w:type="gramEnd"/>
     </w:p>
     <w:p>
       <w:pPr>
@@ -1159,15 +1034,13 @@
         </w:rPr>
         <w:t>person than I was a year ago.</w:t>
       </w:r>
-      <w:ins w:id="0" w:author="rorik" w:date="2011-05-24T10:11:00Z">
-        <w:r>
-          <w:rPr>
-            <w:bCs/>
-            <w:color w:val="000000"/>
-          </w:rPr>
-          <w:t xml:space="preserve">  </w:t>
-        </w:r>
-      </w:ins>
+      <w:r>
+        <w:rPr>
+          <w:bCs/>
+          <w:color w:val="000000"/>
+        </w:rPr>
+        <w:t xml:space="preserve">  </w:t>
+      </w:r>
     </w:p>
     <w:p>
       <w:pPr>

</xml_diff>